<commit_message>
intro portable areas chapter 22 - eric please review..
</commit_message>
<xml_diff>
--- a/manuscript/Chapter22/HinzeChapter22.docx
+++ b/manuscript/Chapter22/HinzeChapter22.docx
@@ -72,11 +72,714 @@
         <w:t>Distribute RSS Widget (Html.Rss(string url)) with portable area - where Html.Rss is a wrapper of an Html.Action( ) call.</w:t>
       </w:r>
     </w:p>
+    <w:p>
+      <w:pPr>
+        <w:pStyle w:val="Body1"/>
+      </w:pPr>
+      <w:r>
+        <w:t xml:space="preserve">ASP.NET MVC 2's areas allow us to structure the controllers and view within our application, organizing </w:t>
+      </w:r>
+      <w:r>
+        <w:t>hie</w:t>
+      </w:r>
+      <w:r>
+        <w:t xml:space="preserve">rchically our projects into folders and namespaces.  Portable areas, a feature in MvcContrib, allow us to take that concept even further.  </w:t>
+      </w:r>
+      <w:r>
+        <w:t xml:space="preserve">Portable areas are like regular areas in that they are a collection of controllers and views - segmented from other areas.  But they are also portable:  the entire area is a seperate assembly - typically deployed as a DLL file - and can be shared among several ASP.NET MVC 2 projects. In other words, areas allow us to segment our application, but portable areas allow us to compose several applications together in one project. </w:t>
+      </w:r>
+    </w:p>
+    <w:p>
+      <w:pPr>
+        <w:pStyle w:val="Body"/>
+      </w:pPr>
+      <w:r>
+        <w:t xml:space="preserve">Imagine a common set of pages and logic that a company would want to share among all its projects.  Take, for instance, the common </w:t>
+      </w:r>
+      <w:r>
+        <w:rPr>
+          <w:rStyle w:val="CodeinText"/>
+        </w:rPr>
+        <w:t>AccountController</w:t>
+      </w:r>
+      <w:r>
+        <w:t xml:space="preserve"> that's generated in the default ASP.NET MVC 2 project template.  </w:t>
+      </w:r>
+      <w:r>
+        <w:rPr>
+          <w:rStyle w:val="CodeinText"/>
+        </w:rPr>
+        <w:t>AccountController</w:t>
+      </w:r>
+      <w:r>
+        <w:t xml:space="preserve"> provides basic authentication support - registering users and logging in and the traditional things you'd need to start accepting users.  That template could be used as a starter kit for many </w:t>
+      </w:r>
+      <w:r>
+        <w:lastRenderedPageBreak/>
+        <w:t xml:space="preserve">projects, and they'd all work the same.  But as it stands, the </w:t>
+      </w:r>
+      <w:r>
+        <w:rPr>
+          <w:rStyle w:val="CodeinText"/>
+        </w:rPr>
+        <w:t>AccountController</w:t>
+      </w:r>
+      <w:r>
+        <w:t xml:space="preserve"> and its supporting players would be duplicated in all of them.  We can instead move that stuff into a portable area which all our projects could use.  We can eliminate that boilerplate code from our projects and share the new assembly</w:t>
+      </w:r>
+      <w:r>
+        <w:t xml:space="preserve"> instead of code files</w:t>
+      </w:r>
+      <w:r>
+        <w:t>.  We'll use this example to demonstrate how to use MvcContrib to create a simple portable area</w:t>
+      </w:r>
+      <w:r>
+        <w:t>, gaining all the benefits of non-duplicated code</w:t>
+      </w:r>
+      <w:r>
+        <w:t>.</w:t>
+      </w:r>
+    </w:p>
+    <w:p>
+      <w:pPr>
+        <w:pStyle w:val="Head1"/>
+      </w:pPr>
+      <w:r>
+        <w:t>22.1 A simple portable area</w:t>
+      </w:r>
+    </w:p>
+    <w:p>
+      <w:pPr>
+        <w:pStyle w:val="Body1"/>
+      </w:pPr>
+      <w:r>
+        <w:t>A portable area is a class library project with controllers and views.  It has all the trappings of an ASP.NET MVC 2 project: controllers, folders for views and the views themselves.  To extract the AccountController we'll simply move those related files from the default template to a new class library project. The overall structure of the project is the same, but it's not a web project.</w:t>
+      </w:r>
+    </w:p>
+    <w:p>
+      <w:r>
+        <w:drawing>
+          <wp:inline distT="0" distB="0" distL="0" distR="0">
+            <wp:extent cx="2743200" cy="3364230"/>
+            <wp:effectExtent l="19050" t="0" r="0" b="0"/>
+            <wp:docPr id="7" name="Picture 7"/>
+            <wp:cNvGraphicFramePr>
+              <a:graphicFrameLocks xmlns:a="http://schemas.openxmlformats.org/drawingml/2006/main" noChangeAspect="1"/>
+            </wp:cNvGraphicFramePr>
+            <a:graphic xmlns:a="http://schemas.openxmlformats.org/drawingml/2006/main">
+              <a:graphicData uri="http://schemas.openxmlformats.org/drawingml/2006/picture">
+                <pic:pic xmlns:pic="http://schemas.openxmlformats.org/drawingml/2006/picture">
+                  <pic:nvPicPr>
+                    <pic:cNvPr id="0" name="Picture 7"/>
+                    <pic:cNvPicPr>
+                      <a:picLocks noChangeAspect="1" noChangeArrowheads="1"/>
+                    </pic:cNvPicPr>
+                  </pic:nvPicPr>
+                  <pic:blipFill>
+                    <a:blip r:embed="rId8" cstate="print"/>
+                    <a:srcRect/>
+                    <a:stretch>
+                      <a:fillRect/>
+                    </a:stretch>
+                  </pic:blipFill>
+                  <pic:spPr bwMode="auto">
+                    <a:xfrm>
+                      <a:off x="0" y="0"/>
+                      <a:ext cx="2743200" cy="3364230"/>
+                    </a:xfrm>
+                    <a:prstGeom prst="rect">
+                      <a:avLst/>
+                    </a:prstGeom>
+                    <a:noFill/>
+                    <a:ln w="9525">
+                      <a:noFill/>
+                      <a:miter lim="800000"/>
+                      <a:headEnd/>
+                      <a:tailEnd/>
+                    </a:ln>
+                  </pic:spPr>
+                </pic:pic>
+              </a:graphicData>
+            </a:graphic>
+          </wp:inline>
+        </w:drawing>
+      </w:r>
+    </w:p>
+    <w:p>
+      <w:pPr>
+        <w:pStyle w:val="FigureCaption"/>
+      </w:pPr>
+      <w:r>
+        <w:t>Figure 22.1 A portable area class library project</w:t>
+      </w:r>
+    </w:p>
+    <w:p>
+      <w:pPr>
+        <w:pStyle w:val="Body"/>
+      </w:pPr>
+      <w:r>
+        <w:t xml:space="preserve">Developers familiar with the ASP.NET MVC 2 default template will recognize most of the files in the portable area shown in figure 22.1.  </w:t>
+      </w:r>
+      <w:r>
+        <w:t xml:space="preserve">For the most part, it's exactly the same and in the same structure.  The views, however, are not content files like in ASP.NET MVC 2 projects; they are embedded resources.  To make a view an embedded resource, highlight it </w:t>
+      </w:r>
+      <w:r>
+        <w:lastRenderedPageBreak/>
+        <w:t>in Solution Explorer and press the F4 key, or right-click it and select Properties from the context menu.  The properties window (shown in figure 22.2) will appear.</w:t>
+      </w:r>
+    </w:p>
+    <w:p>
+      <w:r>
+        <w:drawing>
+          <wp:inline distT="0" distB="0" distL="0" distR="0">
+            <wp:extent cx="3683635" cy="1673225"/>
+            <wp:effectExtent l="19050" t="0" r="0" b="0"/>
+            <wp:docPr id="16" name="Picture 16"/>
+            <wp:cNvGraphicFramePr>
+              <a:graphicFrameLocks xmlns:a="http://schemas.openxmlformats.org/drawingml/2006/main" noChangeAspect="1"/>
+            </wp:cNvGraphicFramePr>
+            <a:graphic xmlns:a="http://schemas.openxmlformats.org/drawingml/2006/main">
+              <a:graphicData uri="http://schemas.openxmlformats.org/drawingml/2006/picture">
+                <pic:pic xmlns:pic="http://schemas.openxmlformats.org/drawingml/2006/picture">
+                  <pic:nvPicPr>
+                    <pic:cNvPr id="0" name="Picture 16"/>
+                    <pic:cNvPicPr>
+                      <a:picLocks noChangeAspect="1" noChangeArrowheads="1"/>
+                    </pic:cNvPicPr>
+                  </pic:nvPicPr>
+                  <pic:blipFill>
+                    <a:blip r:embed="rId9" cstate="print"/>
+                    <a:srcRect/>
+                    <a:stretch>
+                      <a:fillRect/>
+                    </a:stretch>
+                  </pic:blipFill>
+                  <pic:spPr bwMode="auto">
+                    <a:xfrm>
+                      <a:off x="0" y="0"/>
+                      <a:ext cx="3683635" cy="1673225"/>
+                    </a:xfrm>
+                    <a:prstGeom prst="rect">
+                      <a:avLst/>
+                    </a:prstGeom>
+                    <a:noFill/>
+                    <a:ln w="9525">
+                      <a:noFill/>
+                      <a:miter lim="800000"/>
+                      <a:headEnd/>
+                      <a:tailEnd/>
+                    </a:ln>
+                  </pic:spPr>
+                </pic:pic>
+              </a:graphicData>
+            </a:graphic>
+          </wp:inline>
+        </w:drawing>
+      </w:r>
+    </w:p>
+    <w:p>
+      <w:pPr>
+        <w:pStyle w:val="FigureCaption"/>
+      </w:pPr>
+      <w:r>
+        <w:t>Figure 22.2 Visual Studio's file properties window</w:t>
+      </w:r>
+    </w:p>
+    <w:p>
+      <w:pPr>
+        <w:pStyle w:val="Body"/>
+      </w:pPr>
+      <w:r>
+        <w:t>Select "Embedded Resource" to instruct Visual Studio to include the file as an embedded resource of the project.</w:t>
+      </w:r>
+    </w:p>
+    <w:p>
+      <w:pPr>
+        <w:pStyle w:val="SidebarHead"/>
+      </w:pPr>
+      <w:r>
+        <w:t>Embedded resources</w:t>
+      </w:r>
+    </w:p>
+    <w:p>
+      <w:pPr>
+        <w:pStyle w:val="Sidebar"/>
+      </w:pPr>
+      <w:r>
+        <w:t>Embedded resources are project artifacts that are compiled into the assembly</w:t>
+      </w:r>
+      <w:r>
+        <w:t xml:space="preserve"> and they can be programmatically retrieved</w:t>
+      </w:r>
+      <w:r>
+        <w:t xml:space="preserve">. Normally, views are set with a build action of "Content" which means they will </w:t>
+      </w:r>
+      <w:r>
+        <w:t>be stored and accessed like</w:t>
+      </w:r>
+      <w:r>
+        <w:t xml:space="preserve"> regular files in the file system.  Class files have a build action of "Compile"</w:t>
+      </w:r>
+      <w:r>
+        <w:t>, which compiles them into the assembly regularly</w:t>
+      </w:r>
+      <w:r>
+        <w:t xml:space="preserve">.  For more information on embedded resources, visit the MSDN reference page: </w:t>
+      </w:r>
+      <w:r>
+        <w:t>http://msdn.microsoft.com/en-us/library/ht9h2dk8.aspx</w:t>
+      </w:r>
+    </w:p>
+    <w:p>
+      <w:pPr>
+        <w:pStyle w:val="Body1"/>
+      </w:pPr>
+      <w:r>
+        <w:t xml:space="preserve">Like a regular area, portable areas must be registered.  Here we use a base class provided by MvcContib, PortableAreaRegistration.  </w:t>
+      </w:r>
+    </w:p>
+    <w:p>
+      <w:pPr>
+        <w:pStyle w:val="CodeListingCaption"/>
+      </w:pPr>
+      <w:r>
+        <w:t>Listing 22.1 Registering our portable area by deriving from PortableAreaRegistration</w:t>
+      </w:r>
+    </w:p>
+    <w:p>
+      <w:pPr>
+        <w:pStyle w:val="Code"/>
+      </w:pPr>
+      <w:r>
+        <w:t>public class AreaRegistration : PortableAreaRegistration</w:t>
+      </w:r>
+      <w:r>
+        <w:t xml:space="preserve">  #1</w:t>
+      </w:r>
+    </w:p>
+    <w:p>
+      <w:pPr>
+        <w:pStyle w:val="Code"/>
+      </w:pPr>
+      <w:r>
+        <w:t>{</w:t>
+      </w:r>
+    </w:p>
+    <w:p>
+      <w:pPr>
+        <w:pStyle w:val="Code"/>
+      </w:pPr>
+      <w:r>
+        <w:tab/>
+        <w:t>public override string AreaName</w:t>
+      </w:r>
+      <w:r>
+        <w:t xml:space="preserve">                      #2</w:t>
+      </w:r>
+    </w:p>
+    <w:p>
+      <w:pPr>
+        <w:pStyle w:val="Code"/>
+      </w:pPr>
+      <w:r>
+        <w:tab/>
+        <w:t>{</w:t>
+      </w:r>
+    </w:p>
+    <w:p>
+      <w:pPr>
+        <w:pStyle w:val="Code"/>
+      </w:pPr>
+      <w:r>
+        <w:tab/>
+      </w:r>
+      <w:r>
+        <w:tab/>
+        <w:t>get { return "login"; }</w:t>
+      </w:r>
+    </w:p>
+    <w:p>
+      <w:pPr>
+        <w:pStyle w:val="Code"/>
+      </w:pPr>
+      <w:r>
+        <w:tab/>
+        <w:t>}</w:t>
+      </w:r>
+    </w:p>
+    <w:p>
+      <w:pPr>
+        <w:pStyle w:val="Code"/>
+      </w:pPr>
+    </w:p>
+    <w:p>
+      <w:pPr>
+        <w:pStyle w:val="Code"/>
+      </w:pPr>
+      <w:r>
+        <w:tab/>
+        <w:t>public override void RegisterArea</w:t>
+      </w:r>
+    </w:p>
+    <w:p>
+      <w:pPr>
+        <w:pStyle w:val="Code"/>
+      </w:pPr>
+      <w:r>
+        <w:t xml:space="preserve">      (AreaRegistrationContext context, IApplicationBus bus)</w:t>
+      </w:r>
+      <w:r>
+        <w:t xml:space="preserve"> #3</w:t>
+      </w:r>
+    </w:p>
+    <w:p>
+      <w:pPr>
+        <w:pStyle w:val="Code"/>
+      </w:pPr>
+      <w:r>
+        <w:tab/>
+        <w:t>{</w:t>
+      </w:r>
+    </w:p>
+    <w:p>
+      <w:pPr>
+        <w:pStyle w:val="Code"/>
+      </w:pPr>
+      <w:r>
+        <w:tab/>
+      </w:r>
+      <w:r>
+        <w:tab/>
+        <w:t>context.MapRoute(</w:t>
+      </w:r>
+    </w:p>
+    <w:p>
+      <w:pPr>
+        <w:pStyle w:val="Code"/>
+      </w:pPr>
+      <w:r>
+        <w:tab/>
+      </w:r>
+      <w:r>
+        <w:tab/>
+      </w:r>
+      <w:r>
+        <w:tab/>
+        <w:t>"login",</w:t>
+      </w:r>
+    </w:p>
+    <w:p>
+      <w:pPr>
+        <w:pStyle w:val="Code"/>
+      </w:pPr>
+      <w:r>
+        <w:tab/>
+      </w:r>
+      <w:r>
+        <w:tab/>
+      </w:r>
+      <w:r>
+        <w:tab/>
+        <w:t>"login/{controller}/{action}",</w:t>
+      </w:r>
+    </w:p>
+    <w:p>
+      <w:pPr>
+        <w:pStyle w:val="Code"/>
+      </w:pPr>
+      <w:r>
+        <w:t xml:space="preserve">         new { controller = "Account", action = "index" });</w:t>
+      </w:r>
+    </w:p>
+    <w:p>
+      <w:pPr>
+        <w:pStyle w:val="Code"/>
+      </w:pPr>
+    </w:p>
+    <w:p>
+      <w:pPr>
+        <w:pStyle w:val="Code"/>
+      </w:pPr>
+      <w:r>
+        <w:lastRenderedPageBreak/>
+        <w:tab/>
+      </w:r>
+      <w:r>
+        <w:tab/>
+        <w:t>base.RegisterTheViewsInTheEmbeddedViewEngine(GetType());</w:t>
+      </w:r>
+      <w:r>
+        <w:t xml:space="preserve">  #4</w:t>
+      </w:r>
+    </w:p>
+    <w:p>
+      <w:pPr>
+        <w:pStyle w:val="Code"/>
+      </w:pPr>
+      <w:r>
+        <w:tab/>
+        <w:t>}</w:t>
+      </w:r>
+    </w:p>
+    <w:p>
+      <w:pPr>
+        <w:pStyle w:val="Code"/>
+      </w:pPr>
+      <w:r>
+        <w:t>}</w:t>
+      </w:r>
+    </w:p>
+    <w:p>
+      <w:pPr>
+        <w:pStyle w:val="CodeAnnotation"/>
+      </w:pPr>
+      <w:r>
+        <w:t>#1 Deriving from PortableAreaRegistration</w:t>
+      </w:r>
+    </w:p>
+    <w:p>
+      <w:pPr>
+        <w:pStyle w:val="CodeAnnotation"/>
+      </w:pPr>
+      <w:r>
+        <w:t>#2 We still provdide AreaName</w:t>
+      </w:r>
+    </w:p>
+    <w:p>
+      <w:pPr>
+        <w:pStyle w:val="CodeAnnotation"/>
+      </w:pPr>
+      <w:r>
+        <w:t>#3 RegisterArea is familiar...</w:t>
+      </w:r>
+    </w:p>
+    <w:p>
+      <w:pPr>
+        <w:pStyle w:val="CodeAnnotation"/>
+      </w:pPr>
+      <w:r>
+        <w:t>#4 but we call a special method</w:t>
+      </w:r>
+    </w:p>
+    <w:p>
+      <w:pPr>
+        <w:pStyle w:val="Body1"/>
+      </w:pPr>
+      <w:r>
+        <w:t xml:space="preserve">In listing 22.1 we register our portable area.  It's very similar to the regular </w:t>
+      </w:r>
+      <w:r>
+        <w:rPr>
+          <w:rStyle w:val="CodeinText"/>
+        </w:rPr>
+        <w:t>AreaRegistration</w:t>
+      </w:r>
+      <w:r>
+        <w:t xml:space="preserve"> classes we wrote in chapter 21, with one additional, required step: we must call </w:t>
+      </w:r>
+      <w:r>
+        <w:rPr>
+          <w:rStyle w:val="CodeinText"/>
+        </w:rPr>
+        <w:t>base.RegisterTheViewsInTheEmbeddedViewEngine(GetType());</w:t>
+      </w:r>
+      <w:r>
+        <w:rPr>
+          <w:rStyle w:val="CodeinText"/>
+        </w:rPr>
+        <w:t xml:space="preserve"> </w:t>
+      </w:r>
+      <w:r>
+        <w:rPr>
+          <w:rStyle w:val="Bold"/>
+        </w:rPr>
+        <w:t>(4)</w:t>
+      </w:r>
+      <w:r>
+        <w:t>.</w:t>
+      </w:r>
+    </w:p>
+    <w:p>
+      <w:pPr>
+        <w:pStyle w:val="Body"/>
+      </w:pPr>
+      <w:r>
+        <w:t xml:space="preserve">That call </w:t>
+      </w:r>
+      <w:r>
+        <w:t xml:space="preserve">allows us to use a special view engine (also included in MvcContrib) that makes our embedded views available to the consuming project. </w:t>
+      </w:r>
+      <w:r>
+        <w:t>The embedded views are the trick behind portable areas.  When our consuming project needs a view,</w:t>
+      </w:r>
+      <w:r>
+        <w:t xml:space="preserve"> the special embedded view engine can find them.  If we didn't use this view engine, we'd have to automate our deployments so that each portable area's views were in the correct spot in our projects file system.  Even though this can be automated, using embedded views allows us to skip this tedious and error prone step. </w:t>
+      </w:r>
+      <w:r>
+        <w:t>In the next section we'll actually use the portable area in our consuming application.</w:t>
+      </w:r>
+    </w:p>
+    <w:p>
+      <w:pPr>
+        <w:pStyle w:val="Head1"/>
+      </w:pPr>
+      <w:r>
+        <w:t>22.2 Consuming portable areas</w:t>
+      </w:r>
+    </w:p>
+    <w:p>
+      <w:pPr>
+        <w:pStyle w:val="Body"/>
+      </w:pPr>
+      <w:r>
+        <w:t xml:space="preserve">Once we have our </w:t>
+      </w:r>
+      <w:r>
+        <w:t xml:space="preserve">portable area </w:t>
+      </w:r>
+      <w:r>
+        <w:t xml:space="preserve">class library project with its controllers and embedded views, we must configure our consuming application so that it can use them.  MvcContrib makes this easy. We only need one additional call in the bootstrapping code in </w:t>
+      </w:r>
+      <w:r>
+        <w:rPr>
+          <w:rStyle w:val="CodeinText"/>
+        </w:rPr>
+        <w:t>Global.asax.cs</w:t>
+      </w:r>
+      <w:r>
+        <w:rPr>
+          <w:rStyle w:val="CodeinText"/>
+          <w:rFonts w:ascii="Verdana" w:hAnsi="Verdana"/>
+          <w:color w:val="000000"/>
+          <w:sz w:val="16"/>
+        </w:rPr>
+        <w:t>. This</w:t>
+      </w:r>
+      <w:r>
+        <w:t xml:space="preserve"> </w:t>
+      </w:r>
+      <w:r>
+        <w:t>is shown in listing 22.2.</w:t>
+      </w:r>
+    </w:p>
+    <w:p>
+      <w:pPr>
+        <w:pStyle w:val="CodeListingCaption"/>
+      </w:pPr>
+      <w:r>
+        <w:t>Listing 22.2 Consuming a portable area in a regular ASP.NET MVC 2 project</w:t>
+      </w:r>
+    </w:p>
+    <w:p>
+      <w:pPr>
+        <w:pStyle w:val="Code"/>
+      </w:pPr>
+      <w:r>
+        <w:t>protected void Application_Start()</w:t>
+      </w:r>
+    </w:p>
+    <w:p>
+      <w:pPr>
+        <w:pStyle w:val="Code"/>
+      </w:pPr>
+      <w:r>
+        <w:t>{</w:t>
+      </w:r>
+    </w:p>
+    <w:p>
+      <w:pPr>
+        <w:pStyle w:val="Code"/>
+      </w:pPr>
+      <w:r>
+        <w:t xml:space="preserve">   AreaRegistration.RegisterAllAreas();</w:t>
+      </w:r>
+      <w:r>
+        <w:t xml:space="preserve"> #1</w:t>
+      </w:r>
+    </w:p>
+    <w:p>
+      <w:pPr>
+        <w:pStyle w:val="Code"/>
+      </w:pPr>
+    </w:p>
+    <w:p>
+      <w:pPr>
+        <w:pStyle w:val="Code"/>
+      </w:pPr>
+      <w:r>
+        <w:t xml:space="preserve">   RegisterRoutes(RouteTable.Routes);</w:t>
+      </w:r>
+    </w:p>
+    <w:p>
+      <w:pPr>
+        <w:pStyle w:val="Code"/>
+      </w:pPr>
+    </w:p>
+    <w:p>
+      <w:pPr>
+        <w:pStyle w:val="Code"/>
+      </w:pPr>
+      <w:r>
+        <w:t xml:space="preserve">   MvcContrib.UI.InputBuilder.InputBuilder.BootStrap();</w:t>
+      </w:r>
+      <w:r>
+        <w:t xml:space="preserve"> #2</w:t>
+      </w:r>
+    </w:p>
+    <w:p>
+      <w:pPr>
+        <w:pStyle w:val="Code"/>
+      </w:pPr>
+      <w:r>
+        <w:t>}</w:t>
+      </w:r>
+    </w:p>
+    <w:p>
+      <w:pPr>
+        <w:pStyle w:val="CodeAnnotation"/>
+      </w:pPr>
+      <w:r>
+        <w:t>#1 Register areas normally</w:t>
+      </w:r>
+    </w:p>
+    <w:p>
+      <w:pPr>
+        <w:pStyle w:val="CodeAnnotation"/>
+      </w:pPr>
+      <w:r>
+        <w:t>#2 Required for portable areas</w:t>
+      </w:r>
+    </w:p>
+    <w:p>
+      <w:pPr>
+        <w:pStyle w:val="Body1"/>
+      </w:pPr>
+      <w:r>
+        <w:t>The routing to register all areas (1) will look for any assemblies in the bin folder - if our portable area project is referenced by the consuming application it goes there automatically.</w:t>
+      </w:r>
+      <w:r>
+        <w:t xml:space="preserve">  If our consuming application does not reference the portable area assembly, we need to put it in the bin folder.  That can be done automatically using a post-build step, configued in the build tab of the project properties.</w:t>
+      </w:r>
+    </w:p>
+    <w:p>
+      <w:pPr>
+        <w:pStyle w:val="Body1"/>
+      </w:pPr>
+      <w:r>
+        <w:tab/>
+      </w:r>
+      <w:r>
+        <w:t>Our consuming application must also tell MvcContrib to prepare the portable area (2).  This is all that's needed to begin using the shared functionality of our portable area.  In our consuming project we can link to an otherwise use portable area controllers as if the</w:t>
+      </w:r>
+      <w:r>
+        <w:t>y were included in our project.</w:t>
+      </w:r>
+    </w:p>
     <w:sectPr>
-      <w:headerReference w:type="even" r:id="rId8"/>
-      <w:headerReference w:type="default" r:id="rId9"/>
-      <w:footerReference w:type="even" r:id="rId10"/>
-      <w:footerReference w:type="first" r:id="rId11"/>
+      <w:headerReference w:type="even" r:id="rId10"/>
+      <w:headerReference w:type="default" r:id="rId11"/>
+      <w:footerReference w:type="even" r:id="rId12"/>
+      <w:footerReference w:type="first" r:id="rId13"/>
       <w:footnotePr>
         <w:numRestart w:val="eachSect"/>
       </w:footnotePr>
@@ -323,7 +1026,7 @@
       <w:rPr>
         <w:noProof/>
       </w:rPr>
-      <w:t>26</w:t>
+      <w:t>4</w:t>
     </w:r>
     <w:r>
       <w:fldChar w:fldCharType="end"/>
@@ -358,7 +1061,7 @@
         <w:rPr>
           <w:noProof/>
         </w:rPr>
-        <w:t>1/1/2010</w:t>
+        <w:t>1/2/2010</w:t>
       </w:r>
     </w:fldSimple>
   </w:p>
@@ -384,7 +1087,7 @@
         <w:rPr>
           <w:noProof/>
         </w:rPr>
-        <w:t>1/1/2010</w:t>
+        <w:t>1/2/2010</w:t>
       </w:r>
     </w:fldSimple>
     <w:r>
@@ -413,7 +1116,7 @@
         <w:rPr>
           <w:noProof/>
         </w:rPr>
-        <w:t>1</w:t>
+        <w:t>5</w:t>
       </w:r>
     </w:fldSimple>
   </w:p>

</xml_diff>